<commit_message>
Cost of living update
</commit_message>
<xml_diff>
--- a/Project_Proposal_Outline.docx
+++ b/Project_Proposal_Outline.docx
@@ -126,7 +126,6 @@
           <w:szCs w:val="24"/>
         </w:rPr>
       </w:pPr>
-      <w:bookmarkStart w:id="0" w:name="_GoBack"/>
       <w:proofErr w:type="spellStart"/>
       <w:r>
         <w:rPr>
@@ -148,7 +147,6 @@
         <w:t xml:space="preserve"> Robinson</w:t>
       </w:r>
     </w:p>
-    <w:bookmarkEnd w:id="0"/>
     <w:p>
       <w:pPr>
         <w:shd w:val="clear" w:color="auto" w:fill="FFFFFF"/>
@@ -544,29 +542,21 @@
           <w:sz w:val="24"/>
           <w:szCs w:val="24"/>
         </w:rPr>
-        <w:t>Housing prices</w:t>
-      </w:r>
-    </w:p>
-    <w:p>
-      <w:pPr>
-        <w:shd w:val="clear" w:color="auto" w:fill="FFFFFF"/>
-        <w:spacing w:before="180" w:after="180" w:line="240" w:lineRule="auto"/>
-        <w:rPr>
-          <w:rFonts w:ascii="Helvetica" w:eastAsia="Times New Roman" w:hAnsi="Helvetica" w:cs="Helvetica"/>
-          <w:color w:val="2D3B45"/>
-          <w:sz w:val="24"/>
-          <w:szCs w:val="24"/>
-        </w:rPr>
-      </w:pPr>
-      <w:r>
-        <w:rPr>
-          <w:rFonts w:ascii="Helvetica" w:eastAsia="Times New Roman" w:hAnsi="Helvetica" w:cs="Helvetica"/>
-          <w:color w:val="2D3B45"/>
-          <w:sz w:val="24"/>
-          <w:szCs w:val="24"/>
-        </w:rPr>
-        <w:tab/>
-      </w:r>
+        <w:t>Cost of living</w:t>
+      </w:r>
+    </w:p>
+    <w:p>
+      <w:pPr>
+        <w:shd w:val="clear" w:color="auto" w:fill="FFFFFF"/>
+        <w:spacing w:before="180" w:after="180" w:line="240" w:lineRule="auto"/>
+        <w:ind w:left="720"/>
+        <w:rPr>
+          <w:rFonts w:ascii="Helvetica" w:eastAsia="Times New Roman" w:hAnsi="Helvetica" w:cs="Helvetica"/>
+          <w:color w:val="2D3B45"/>
+          <w:sz w:val="24"/>
+          <w:szCs w:val="24"/>
+        </w:rPr>
+      </w:pPr>
       <w:hyperlink r:id="rId8" w:history="1">
         <w:r>
           <w:rPr>
@@ -575,7 +565,7 @@
             <w:sz w:val="24"/>
             <w:szCs w:val="24"/>
           </w:rPr>
-          <w:t>https://blog.quandl.com/api-for-housing-data</w:t>
+          <w:t>https://www.opendatanetwork.com/entity/0400000US37/North_Carolina/economy.cost_of_living.index?component=all&amp;year=2016</w:t>
         </w:r>
       </w:hyperlink>
     </w:p>
@@ -594,6 +584,20 @@
     <w:p>
       <w:pPr>
         <w:shd w:val="clear" w:color="auto" w:fill="FFFFFF"/>
+        <w:spacing w:before="180" w:after="180" w:line="240" w:lineRule="auto"/>
+        <w:rPr>
+          <w:rFonts w:ascii="Helvetica" w:eastAsia="Times New Roman" w:hAnsi="Helvetica" w:cs="Helvetica"/>
+          <w:color w:val="2D3B45"/>
+          <w:sz w:val="24"/>
+          <w:szCs w:val="24"/>
+        </w:rPr>
+      </w:pPr>
+      <w:bookmarkStart w:id="0" w:name="_GoBack"/>
+      <w:bookmarkEnd w:id="0"/>
+    </w:p>
+    <w:p>
+      <w:pPr>
+        <w:shd w:val="clear" w:color="auto" w:fill="FFFFFF"/>
         <w:spacing w:before="240" w:after="240" w:line="240" w:lineRule="auto"/>
         <w:outlineLvl w:val="2"/>
         <w:rPr>
@@ -724,7 +728,26 @@
           <w:sz w:val="24"/>
           <w:szCs w:val="24"/>
         </w:rPr>
-        <w:t xml:space="preserve">We believe that housing prices, population and homelessness have a positive correlation to each other. </w:t>
+        <w:lastRenderedPageBreak/>
+        <w:t xml:space="preserve">We believe that </w:t>
+      </w:r>
+      <w:r>
+        <w:rPr>
+          <w:rFonts w:ascii="Helvetica" w:eastAsia="Times New Roman" w:hAnsi="Helvetica" w:cs="Helvetica"/>
+          <w:color w:val="2D3B45"/>
+          <w:sz w:val="24"/>
+          <w:szCs w:val="24"/>
+        </w:rPr>
+        <w:t>cost of living</w:t>
+      </w:r>
+      <w:r>
+        <w:rPr>
+          <w:rFonts w:ascii="Helvetica" w:eastAsia="Times New Roman" w:hAnsi="Helvetica" w:cs="Helvetica"/>
+          <w:color w:val="2D3B45"/>
+          <w:sz w:val="24"/>
+          <w:szCs w:val="24"/>
+        </w:rPr>
+        <w:t xml:space="preserve">, population and homelessness have a positive correlation to each other. </w:t>
       </w:r>
     </w:p>
     <w:p>
@@ -750,7 +773,6 @@
           <w:sz w:val="24"/>
           <w:szCs w:val="24"/>
         </w:rPr>
-        <w:lastRenderedPageBreak/>
         <w:t>Looking for an increase in Charlotte population</w:t>
       </w:r>
     </w:p>
@@ -777,7 +799,16 @@
           <w:sz w:val="24"/>
           <w:szCs w:val="24"/>
         </w:rPr>
-        <w:t>Looking for an increase in housing prices</w:t>
+        <w:t xml:space="preserve">Looking for an increase in </w:t>
+      </w:r>
+      <w:r>
+        <w:rPr>
+          <w:rFonts w:ascii="Helvetica" w:eastAsia="Times New Roman" w:hAnsi="Helvetica" w:cs="Helvetica"/>
+          <w:color w:val="2D3B45"/>
+          <w:sz w:val="24"/>
+          <w:szCs w:val="24"/>
+        </w:rPr>
+        <w:t xml:space="preserve">cost of living </w:t>
       </w:r>
     </w:p>
     <w:p>
@@ -1024,7 +1055,16 @@
           <w:szCs w:val="24"/>
         </w:rPr>
         <w:tab/>
-        <w:t>API connection for data on the Housing prices.</w:t>
+        <w:t xml:space="preserve">API connection for data on the </w:t>
+      </w:r>
+      <w:r>
+        <w:rPr>
+          <w:rFonts w:ascii="Helvetica" w:eastAsia="Times New Roman" w:hAnsi="Helvetica" w:cs="Helvetica"/>
+          <w:color w:val="2D3B45"/>
+          <w:sz w:val="24"/>
+          <w:szCs w:val="24"/>
+        </w:rPr>
+        <w:t>cost of living</w:t>
       </w:r>
     </w:p>
     <w:p>
@@ -1191,16 +1231,16 @@
           <w:sz w:val="24"/>
           <w:szCs w:val="24"/>
         </w:rPr>
-        <w:t xml:space="preserve"> in housing</w:t>
-      </w:r>
-      <w:r>
-        <w:rPr>
-          <w:rFonts w:ascii="Helvetica" w:eastAsia="Times New Roman" w:hAnsi="Helvetica" w:cs="Helvetica"/>
-          <w:color w:val="2D3B45"/>
-          <w:sz w:val="24"/>
-          <w:szCs w:val="24"/>
-        </w:rPr>
-        <w:t xml:space="preserve"> price</w:t>
+        <w:t xml:space="preserve"> in </w:t>
+      </w:r>
+      <w:r>
+        <w:rPr>
+          <w:rFonts w:ascii="Helvetica" w:eastAsia="Times New Roman" w:hAnsi="Helvetica" w:cs="Helvetica"/>
+          <w:color w:val="2D3B45"/>
+          <w:sz w:val="24"/>
+          <w:szCs w:val="24"/>
+        </w:rPr>
+        <w:t>cost of living</w:t>
       </w:r>
       <w:r>
         <w:rPr>

</xml_diff>